<commit_message>
working more on notes
</commit_message>
<xml_diff>
--- a/Notes for Final.docx
+++ b/Notes for Final.docx
@@ -204,21 +204,7 @@
         <w:rPr>
           <w:rFonts w:ascii="Arial" w:hAnsi="Arial" w:cs="Arial"/>
         </w:rPr>
-        <w:t>Gini impurity = node is pure (</w:t>
-      </w:r>
-      <w:proofErr w:type="spellStart"/>
-      <w:r>
-        <w:rPr>
-          <w:rFonts w:ascii="Arial" w:hAnsi="Arial" w:cs="Arial"/>
-        </w:rPr>
-        <w:t>gini</w:t>
-      </w:r>
-      <w:proofErr w:type="spellEnd"/>
-      <w:r>
-        <w:rPr>
-          <w:rFonts w:ascii="Arial" w:hAnsi="Arial" w:cs="Arial"/>
-        </w:rPr>
-        <w:t>=0) if all training instances it applies to belong to the same class p. 197</w:t>
+        <w:t>Gini impurity = node is pure (gini=0) if all training instances it applies to belong to the same class p. 197</w:t>
       </w:r>
     </w:p>
     <w:p>
@@ -272,53 +258,25 @@
         <w:rPr>
           <w:rFonts w:ascii="Arial" w:hAnsi="Arial" w:cs="Arial"/>
         </w:rPr>
-        <w:t xml:space="preserve">CART is </w:t>
-      </w:r>
-      <w:proofErr w:type="gramStart"/>
-      <w:r>
-        <w:rPr>
-          <w:rFonts w:ascii="Arial" w:hAnsi="Arial" w:cs="Arial"/>
-        </w:rPr>
-        <w:t>greedy;</w:t>
-      </w:r>
-      <w:proofErr w:type="gramEnd"/>
-      <w:r>
-        <w:rPr>
-          <w:rFonts w:ascii="Arial" w:hAnsi="Arial" w:cs="Arial"/>
-        </w:rPr>
-        <w:t xml:space="preserve"> searches for optimum split at the top level.</w:t>
-      </w:r>
-    </w:p>
-    <w:p>
-      <w:pPr>
-        <w:pStyle w:val="ListParagraph"/>
-        <w:numPr>
-          <w:ilvl w:val="0"/>
-          <w:numId w:val="1"/>
-        </w:numPr>
-        <w:rPr>
-          <w:rFonts w:ascii="Arial" w:hAnsi="Arial" w:cs="Arial"/>
-        </w:rPr>
-      </w:pPr>
-      <w:r>
-        <w:rPr>
-          <w:rFonts w:ascii="Arial" w:hAnsi="Arial" w:cs="Arial"/>
-        </w:rPr>
-        <w:t>Complexity of trees is O(log(m)/</w:t>
-      </w:r>
-      <w:proofErr w:type="gramStart"/>
-      <w:r>
-        <w:rPr>
-          <w:rFonts w:ascii="Arial" w:hAnsi="Arial" w:cs="Arial"/>
-        </w:rPr>
-        <w:t>log(</w:t>
-      </w:r>
-      <w:proofErr w:type="gramEnd"/>
-      <w:r>
-        <w:rPr>
-          <w:rFonts w:ascii="Arial" w:hAnsi="Arial" w:cs="Arial"/>
-        </w:rPr>
-        <w:t xml:space="preserve">2)) since they are mostly balanced. </w:t>
+        <w:t>CART is greedy; searches for optimum split at the top level.</w:t>
+      </w:r>
+    </w:p>
+    <w:p>
+      <w:pPr>
+        <w:pStyle w:val="ListParagraph"/>
+        <w:numPr>
+          <w:ilvl w:val="0"/>
+          <w:numId w:val="1"/>
+        </w:numPr>
+        <w:rPr>
+          <w:rFonts w:ascii="Arial" w:hAnsi="Arial" w:cs="Arial"/>
+        </w:rPr>
+      </w:pPr>
+      <w:r>
+        <w:rPr>
+          <w:rFonts w:ascii="Arial" w:hAnsi="Arial" w:cs="Arial"/>
+        </w:rPr>
+        <w:t xml:space="preserve">Complexity of trees is O(log(m)/log(2)) since they are mostly balanced. </w:t>
       </w:r>
     </w:p>
     <w:p>
@@ -382,63 +340,7 @@
         <w:rPr>
           <w:rFonts w:ascii="Arial" w:hAnsi="Arial" w:cs="Arial"/>
         </w:rPr>
-        <w:t>[ \</w:t>
-      </w:r>
-      <w:proofErr w:type="gramStart"/>
-      <w:r>
-        <w:rPr>
-          <w:rFonts w:ascii="Arial" w:hAnsi="Arial" w:cs="Arial"/>
-        </w:rPr>
-        <w:t>text{</w:t>
-      </w:r>
-      <w:proofErr w:type="gramEnd"/>
-      <w:r>
-        <w:rPr>
-          <w:rFonts w:ascii="Arial" w:hAnsi="Arial" w:cs="Arial"/>
-        </w:rPr>
-        <w:t>MSE} = \frac{1}{n} \sum_{</w:t>
-      </w:r>
-      <w:proofErr w:type="spellStart"/>
-      <w:r>
-        <w:rPr>
-          <w:rFonts w:ascii="Arial" w:hAnsi="Arial" w:cs="Arial"/>
-        </w:rPr>
-        <w:t>i</w:t>
-      </w:r>
-      <w:proofErr w:type="spellEnd"/>
-      <w:r>
-        <w:rPr>
-          <w:rFonts w:ascii="Arial" w:hAnsi="Arial" w:cs="Arial"/>
-        </w:rPr>
-        <w:t>=1}^{n} (</w:t>
-      </w:r>
-      <w:proofErr w:type="spellStart"/>
-      <w:r>
-        <w:rPr>
-          <w:rFonts w:ascii="Arial" w:hAnsi="Arial" w:cs="Arial"/>
-        </w:rPr>
-        <w:t>y_i</w:t>
-      </w:r>
-      <w:proofErr w:type="spellEnd"/>
-      <w:r>
-        <w:rPr>
-          <w:rFonts w:ascii="Arial" w:hAnsi="Arial" w:cs="Arial"/>
-        </w:rPr>
-        <w:t xml:space="preserve"> - \hat{y}_</w:t>
-      </w:r>
-      <w:proofErr w:type="spellStart"/>
-      <w:r>
-        <w:rPr>
-          <w:rFonts w:ascii="Arial" w:hAnsi="Arial" w:cs="Arial"/>
-        </w:rPr>
-        <w:t>i</w:t>
-      </w:r>
-      <w:proofErr w:type="spellEnd"/>
-      <w:r>
-        <w:rPr>
-          <w:rFonts w:ascii="Arial" w:hAnsi="Arial" w:cs="Arial"/>
-        </w:rPr>
-        <w:t>)^2 ]</w:t>
+        <w:t>[ \text{MSE} = \frac{1}{n} \sum_{i=1}^{n} (y_i - \hat{y}_i)^2 ]</w:t>
       </w:r>
     </w:p>
     <w:p>
@@ -488,49 +390,7 @@
         <w:rPr>
           <w:rFonts w:ascii="Arial" w:hAnsi="Arial" w:cs="Arial"/>
         </w:rPr>
-        <w:t>(</w:t>
-      </w:r>
-      <w:proofErr w:type="spellStart"/>
-      <w:r>
-        <w:rPr>
-          <w:rFonts w:ascii="Arial" w:hAnsi="Arial" w:cs="Arial"/>
-        </w:rPr>
-        <w:t>y_i</w:t>
-      </w:r>
-      <w:proofErr w:type="spellEnd"/>
-      <w:r>
-        <w:rPr>
-          <w:rFonts w:ascii="Arial" w:hAnsi="Arial" w:cs="Arial"/>
-        </w:rPr>
-        <w:t>) is the actual value for the (</w:t>
-      </w:r>
-      <w:proofErr w:type="spellStart"/>
-      <w:r>
-        <w:rPr>
-          <w:rFonts w:ascii="Arial" w:hAnsi="Arial" w:cs="Arial"/>
-        </w:rPr>
-        <w:t>i</w:t>
-      </w:r>
-      <w:proofErr w:type="spellEnd"/>
-      <w:r>
-        <w:rPr>
-          <w:rFonts w:ascii="Arial" w:hAnsi="Arial" w:cs="Arial"/>
-        </w:rPr>
-        <w:t>)</w:t>
-      </w:r>
-      <w:proofErr w:type="spellStart"/>
-      <w:r>
-        <w:rPr>
-          <w:rFonts w:ascii="Arial" w:hAnsi="Arial" w:cs="Arial"/>
-        </w:rPr>
-        <w:t>th</w:t>
-      </w:r>
-      <w:proofErr w:type="spellEnd"/>
-      <w:r>
-        <w:rPr>
-          <w:rFonts w:ascii="Arial" w:hAnsi="Arial" w:cs="Arial"/>
-        </w:rPr>
-        <w:t xml:space="preserve"> data point, and</w:t>
+        <w:t>(y_i) is the actual value for the (i)th data point, and</w:t>
       </w:r>
     </w:p>
     <w:p>
@@ -548,49 +408,7 @@
         <w:rPr>
           <w:rFonts w:ascii="Arial" w:hAnsi="Arial" w:cs="Arial"/>
         </w:rPr>
-        <w:t>(\hat{y}_</w:t>
-      </w:r>
-      <w:proofErr w:type="spellStart"/>
-      <w:r>
-        <w:rPr>
-          <w:rFonts w:ascii="Arial" w:hAnsi="Arial" w:cs="Arial"/>
-        </w:rPr>
-        <w:t>i</w:t>
-      </w:r>
-      <w:proofErr w:type="spellEnd"/>
-      <w:r>
-        <w:rPr>
-          <w:rFonts w:ascii="Arial" w:hAnsi="Arial" w:cs="Arial"/>
-        </w:rPr>
-        <w:t>) is the model's predicted value for the (</w:t>
-      </w:r>
-      <w:proofErr w:type="spellStart"/>
-      <w:r>
-        <w:rPr>
-          <w:rFonts w:ascii="Arial" w:hAnsi="Arial" w:cs="Arial"/>
-        </w:rPr>
-        <w:t>i</w:t>
-      </w:r>
-      <w:proofErr w:type="spellEnd"/>
-      <w:r>
-        <w:rPr>
-          <w:rFonts w:ascii="Arial" w:hAnsi="Arial" w:cs="Arial"/>
-        </w:rPr>
-        <w:t>)</w:t>
-      </w:r>
-      <w:proofErr w:type="spellStart"/>
-      <w:r>
-        <w:rPr>
-          <w:rFonts w:ascii="Arial" w:hAnsi="Arial" w:cs="Arial"/>
-        </w:rPr>
-        <w:t>th</w:t>
-      </w:r>
-      <w:proofErr w:type="spellEnd"/>
-      <w:r>
-        <w:rPr>
-          <w:rFonts w:ascii="Arial" w:hAnsi="Arial" w:cs="Arial"/>
-        </w:rPr>
-        <w:t xml:space="preserve"> data point.</w:t>
+        <w:t>(\hat{y}_i) is the model's predicted value for the (i)th data point.</w:t>
       </w:r>
     </w:p>
     <w:p>
@@ -752,21 +570,7 @@
         <w:rPr>
           <w:rFonts w:ascii="Arial" w:hAnsi="Arial" w:cs="Arial"/>
         </w:rPr>
-        <w:t xml:space="preserve">Backpropagation is combo of reverse-mode </w:t>
-      </w:r>
-      <w:proofErr w:type="spellStart"/>
-      <w:r>
-        <w:rPr>
-          <w:rFonts w:ascii="Arial" w:hAnsi="Arial" w:cs="Arial"/>
-        </w:rPr>
-        <w:t>autodiff</w:t>
-      </w:r>
-      <w:proofErr w:type="spellEnd"/>
-      <w:r>
-        <w:rPr>
-          <w:rFonts w:ascii="Arial" w:hAnsi="Arial" w:cs="Arial"/>
-        </w:rPr>
-        <w:t xml:space="preserve"> and gradient descent p. 310</w:t>
+        <w:t>Backpropagation is combo of reverse-mode autodiff and gradient descent p. 310</w:t>
       </w:r>
     </w:p>
     <w:p>
@@ -856,21 +660,7 @@
         <w:rPr>
           <w:rFonts w:ascii="Arial" w:hAnsi="Arial" w:cs="Arial"/>
         </w:rPr>
-        <w:t xml:space="preserve">Good activation functions: sigmoid, </w:t>
-      </w:r>
-      <w:proofErr w:type="spellStart"/>
-      <w:r>
-        <w:rPr>
-          <w:rFonts w:ascii="Arial" w:hAnsi="Arial" w:cs="Arial"/>
-        </w:rPr>
-        <w:t>Relu</w:t>
-      </w:r>
-      <w:proofErr w:type="spellEnd"/>
-      <w:r>
-        <w:rPr>
-          <w:rFonts w:ascii="Arial" w:hAnsi="Arial" w:cs="Arial"/>
-        </w:rPr>
-        <w:t>, others p. 312</w:t>
+        <w:t>Good activation functions: sigmoid, Relu, others p. 312</w:t>
       </w:r>
     </w:p>
     <w:p>
@@ -902,51 +692,29 @@
           <w:rFonts w:ascii="Arial" w:hAnsi="Arial" w:cs="Arial"/>
         </w:rPr>
       </w:pPr>
-      <w:proofErr w:type="spellStart"/>
-      <w:r>
-        <w:rPr>
-          <w:rFonts w:ascii="Arial" w:hAnsi="Arial" w:cs="Arial"/>
-        </w:rPr>
-        <w:t>Keras</w:t>
-      </w:r>
-      <w:proofErr w:type="spellEnd"/>
-      <w:r>
-        <w:rPr>
-          <w:rFonts w:ascii="Arial" w:hAnsi="Arial" w:cs="Arial"/>
-        </w:rPr>
-        <w:t xml:space="preserve"> sequential model is single stack of layers connected sequentially p. 319</w:t>
-      </w:r>
-    </w:p>
-    <w:p>
-      <w:pPr>
-        <w:pStyle w:val="ListParagraph"/>
-        <w:numPr>
-          <w:ilvl w:val="0"/>
-          <w:numId w:val="1"/>
-        </w:numPr>
-        <w:rPr>
-          <w:rFonts w:ascii="Arial" w:hAnsi="Arial" w:cs="Arial"/>
-        </w:rPr>
-      </w:pPr>
-      <w:r>
-        <w:rPr>
-          <w:rFonts w:ascii="Arial" w:hAnsi="Arial" w:cs="Arial"/>
-        </w:rPr>
-        <w:t xml:space="preserve">Loss functions improve gradient descent, not </w:t>
-      </w:r>
-      <w:proofErr w:type="spellStart"/>
-      <w:r>
-        <w:rPr>
-          <w:rFonts w:ascii="Arial" w:hAnsi="Arial" w:cs="Arial"/>
-        </w:rPr>
-        <w:t>autodiff</w:t>
-      </w:r>
-      <w:proofErr w:type="spellEnd"/>
-      <w:r>
-        <w:rPr>
-          <w:rFonts w:ascii="Arial" w:hAnsi="Arial" w:cs="Arial"/>
-        </w:rPr>
-        <w:t xml:space="preserve"> p. 324</w:t>
+      <w:r>
+        <w:rPr>
+          <w:rFonts w:ascii="Arial" w:hAnsi="Arial" w:cs="Arial"/>
+        </w:rPr>
+        <w:t>Keras sequential model is single stack of layers connected sequentially p. 319</w:t>
+      </w:r>
+    </w:p>
+    <w:p>
+      <w:pPr>
+        <w:pStyle w:val="ListParagraph"/>
+        <w:numPr>
+          <w:ilvl w:val="0"/>
+          <w:numId w:val="1"/>
+        </w:numPr>
+        <w:rPr>
+          <w:rFonts w:ascii="Arial" w:hAnsi="Arial" w:cs="Arial"/>
+        </w:rPr>
+      </w:pPr>
+      <w:r>
+        <w:rPr>
+          <w:rFonts w:ascii="Arial" w:hAnsi="Arial" w:cs="Arial"/>
+        </w:rPr>
+        <w:t>Loss functions improve gradient descent, not autodiff p. 324</w:t>
       </w:r>
     </w:p>
     <w:p>
@@ -1011,23 +779,7 @@
           <w:rFonts w:ascii="Arial" w:hAnsi="Arial" w:cs="Arial"/>
           <w:color w:val="000000" w:themeColor="text1"/>
         </w:rPr>
-        <w:t xml:space="preserve">: This function is applied to the output of a neuron or layer of neurons, transforming the input signal into an output signal. It decides whether a neuron should be activated or not, based on whether each neuron's input is relevant for the model's prediction. Activation functions introduce non-linearity into the network, enabling it to learn complex patterns. Common examples include </w:t>
-      </w:r>
-      <w:proofErr w:type="spellStart"/>
-      <w:r>
-        <w:rPr>
-          <w:rFonts w:ascii="Arial" w:hAnsi="Arial" w:cs="Arial"/>
-          <w:color w:val="000000" w:themeColor="text1"/>
-        </w:rPr>
-        <w:t>ReLU</w:t>
-      </w:r>
-      <w:proofErr w:type="spellEnd"/>
-      <w:r>
-        <w:rPr>
-          <w:rFonts w:ascii="Arial" w:hAnsi="Arial" w:cs="Arial"/>
-          <w:color w:val="000000" w:themeColor="text1"/>
-        </w:rPr>
-        <w:t xml:space="preserve"> (Rectified Linear Unit), Sigmoid, and Tanh functions.</w:t>
+        <w:t>: This function is applied to the output of a neuron or layer of neurons, transforming the input signal into an output signal. It decides whether a neuron should be activated or not, based on whether each neuron's input is relevant for the model's prediction. Activation functions introduce non-linearity into the network, enabling it to learn complex patterns. Common examples include ReLU (Rectified Linear Unit), Sigmoid, and Tanh functions.</w:t>
       </w:r>
     </w:p>
     <w:p>
@@ -1104,15 +856,7 @@
         </w:numPr>
       </w:pPr>
       <w:r>
-        <w:t xml:space="preserve">K means you </w:t>
-      </w:r>
-      <w:proofErr w:type="gramStart"/>
-      <w:r>
-        <w:t>have to</w:t>
-      </w:r>
-      <w:proofErr w:type="gramEnd"/>
-      <w:r>
-        <w:t xml:space="preserve"> specify number of clusters, K.</w:t>
+        <w:t>K means you have to specify number of clusters, K.</w:t>
       </w:r>
     </w:p>
     <w:p>
@@ -1177,56 +921,19 @@
         </w:numPr>
       </w:pPr>
       <w:r>
-        <w:t xml:space="preserve">The problem was sigmoid function. And </w:t>
-      </w:r>
-      <w:proofErr w:type="spellStart"/>
-      <w:r>
-        <w:t>Glorot</w:t>
-      </w:r>
-      <w:proofErr w:type="spellEnd"/>
-      <w:r>
-        <w:t xml:space="preserve"> and </w:t>
-      </w:r>
-      <w:proofErr w:type="gramStart"/>
-      <w:r>
-        <w:t>He</w:t>
-      </w:r>
-      <w:proofErr w:type="gramEnd"/>
-      <w:r>
-        <w:t xml:space="preserve"> initialization were proposed. </w:t>
-      </w:r>
-      <w:proofErr w:type="spellStart"/>
-      <w:r>
-        <w:t>Keras</w:t>
-      </w:r>
-      <w:proofErr w:type="spellEnd"/>
-      <w:r>
-        <w:t xml:space="preserve"> uses </w:t>
-      </w:r>
-      <w:proofErr w:type="spellStart"/>
-      <w:r>
-        <w:t>Glorot</w:t>
-      </w:r>
-      <w:proofErr w:type="spellEnd"/>
-      <w:r>
-        <w:t xml:space="preserve"> by default. </w:t>
-      </w:r>
-    </w:p>
-    <w:p>
-      <w:pPr>
-        <w:pStyle w:val="ListParagraph"/>
-        <w:numPr>
-          <w:ilvl w:val="0"/>
-          <w:numId w:val="1"/>
-        </w:numPr>
-      </w:pPr>
-      <w:proofErr w:type="spellStart"/>
-      <w:r>
-        <w:t>ReLU</w:t>
-      </w:r>
-      <w:proofErr w:type="spellEnd"/>
-      <w:r>
-        <w:t xml:space="preserve"> does not saturate for positive values p. 361</w:t>
+        <w:t xml:space="preserve">The problem was sigmoid function. And Glorot and He initialization were proposed. Keras uses Glorot by default. </w:t>
+      </w:r>
+    </w:p>
+    <w:p>
+      <w:pPr>
+        <w:pStyle w:val="ListParagraph"/>
+        <w:numPr>
+          <w:ilvl w:val="0"/>
+          <w:numId w:val="1"/>
+        </w:numPr>
+      </w:pPr>
+      <w:r>
+        <w:t>ReLU does not saturate for positive values p. 361</w:t>
       </w:r>
     </w:p>
     <w:p>
@@ -1386,23 +1093,7 @@
           <w:rFonts w:ascii="Arial" w:hAnsi="Arial" w:cs="Arial"/>
           <w:color w:val="000000" w:themeColor="text1"/>
         </w:rPr>
-        <w:t xml:space="preserve">The </w:t>
-      </w:r>
-      <w:proofErr w:type="spellStart"/>
-      <w:r>
-        <w:rPr>
-          <w:rFonts w:ascii="Arial" w:hAnsi="Arial" w:cs="Arial"/>
-          <w:color w:val="000000" w:themeColor="text1"/>
-        </w:rPr>
-        <w:t>softmax</w:t>
-      </w:r>
-      <w:proofErr w:type="spellEnd"/>
-      <w:r>
-        <w:rPr>
-          <w:rFonts w:ascii="Arial" w:hAnsi="Arial" w:cs="Arial"/>
-          <w:color w:val="000000" w:themeColor="text1"/>
-        </w:rPr>
-        <w:t xml:space="preserve"> function in a neural network is used as an activation function in the output layer for multi-class classification problems. It converts the raw output scores (often referred to as logits) from the network into probabilities by taking the exponential of each output and then normalizing these values by dividing by </w:t>
+        <w:t xml:space="preserve">The softmax function in a neural network is used as an activation function in the output layer for multi-class classification problems. It converts the raw output scores (often referred to as logits) from the network into probabilities by taking the exponential of each output and then normalizing these values by dividing by </w:t>
       </w:r>
       <w:r>
         <w:rPr>
@@ -1424,55 +1115,7 @@
           <w:rFonts w:ascii="Arial" w:hAnsi="Arial" w:cs="Arial"/>
           <w:color w:val="000000" w:themeColor="text1"/>
         </w:rPr>
-        <w:t xml:space="preserve">The </w:t>
-      </w:r>
-      <w:proofErr w:type="spellStart"/>
-      <w:r>
-        <w:rPr>
-          <w:rFonts w:ascii="Arial" w:hAnsi="Arial" w:cs="Arial"/>
-          <w:color w:val="000000" w:themeColor="text1"/>
-        </w:rPr>
-        <w:t>softmax</w:t>
-      </w:r>
-      <w:proofErr w:type="spellEnd"/>
-      <w:r>
-        <w:rPr>
-          <w:rFonts w:ascii="Arial" w:hAnsi="Arial" w:cs="Arial"/>
-          <w:color w:val="000000" w:themeColor="text1"/>
-        </w:rPr>
-        <w:t xml:space="preserve"> function is defined as follows for a vector (z) of raw class scores from the final layer of a neural network, where (</w:t>
-      </w:r>
-      <w:proofErr w:type="spellStart"/>
-      <w:r>
-        <w:rPr>
-          <w:rFonts w:ascii="Arial" w:hAnsi="Arial" w:cs="Arial"/>
-          <w:color w:val="000000" w:themeColor="text1"/>
-        </w:rPr>
-        <w:t>z_i</w:t>
-      </w:r>
-      <w:proofErr w:type="spellEnd"/>
-      <w:r>
-        <w:rPr>
-          <w:rFonts w:ascii="Arial" w:hAnsi="Arial" w:cs="Arial"/>
-          <w:color w:val="000000" w:themeColor="text1"/>
-        </w:rPr>
-        <w:t>) is the score for class (</w:t>
-      </w:r>
-      <w:proofErr w:type="spellStart"/>
-      <w:r>
-        <w:rPr>
-          <w:rFonts w:ascii="Arial" w:hAnsi="Arial" w:cs="Arial"/>
-          <w:color w:val="000000" w:themeColor="text1"/>
-        </w:rPr>
-        <w:t>i</w:t>
-      </w:r>
-      <w:proofErr w:type="spellEnd"/>
-      <w:r>
-        <w:rPr>
-          <w:rFonts w:ascii="Arial" w:hAnsi="Arial" w:cs="Arial"/>
-          <w:color w:val="000000" w:themeColor="text1"/>
-        </w:rPr>
-        <w:t>), and (K) is the total number of classes:</w:t>
+        <w:t>The softmax function is defined as follows for a vector (z) of raw class scores from the final layer of a neural network, where (z_i) is the score for class (i), and (K) is the total number of classes:</w:t>
       </w:r>
       <w:r>
         <w:rPr>
@@ -1537,15 +1180,7 @@
         <w:t>Basic Concept:</w:t>
       </w:r>
       <w:r>
-        <w:t xml:space="preserve"> SGD updates the model's parameters by computing the gradient of the loss function with respect to the parameters for a single sample or a </w:t>
-      </w:r>
-      <w:proofErr w:type="gramStart"/>
-      <w:r>
-        <w:t>mini-batch</w:t>
-      </w:r>
-      <w:proofErr w:type="gramEnd"/>
-      <w:r>
-        <w:t xml:space="preserve"> (a small subset of the dataset). It then adjusts the parameters in the opposite direction of the gradient to minimize the loss.</w:t>
+        <w:t> SGD updates the model's parameters by computing the gradient of the loss function with respect to the parameters for a single sample or a mini-batch (a small subset of the dataset). It then adjusts the parameters in the opposite direction of the gradient to minimize the loss.</w:t>
       </w:r>
     </w:p>
     <w:p>
@@ -1633,39 +1268,7 @@
         <w:t>Basic Concept:</w:t>
       </w:r>
       <w:r>
-        <w:t xml:space="preserve"> Adam combines ideas from two other extensions of SGD, </w:t>
-      </w:r>
-      <w:proofErr w:type="spellStart"/>
-      <w:r>
-        <w:t>AdaGrad</w:t>
-      </w:r>
-      <w:proofErr w:type="spellEnd"/>
-      <w:r>
-        <w:t xml:space="preserve"> and </w:t>
-      </w:r>
-      <w:proofErr w:type="spellStart"/>
-      <w:r>
-        <w:t>RMSProp</w:t>
-      </w:r>
-      <w:proofErr w:type="spellEnd"/>
-      <w:r>
-        <w:t xml:space="preserve">. Like </w:t>
-      </w:r>
-      <w:proofErr w:type="spellStart"/>
-      <w:r>
-        <w:t>RMSProp</w:t>
-      </w:r>
-      <w:proofErr w:type="spellEnd"/>
-      <w:r>
-        <w:t xml:space="preserve">, Adam maintains a per-parameter learning rate that improves performance on problems with sparse gradients (e.g., natural language and computer vision problems). Adam also keeps an exponentially decaying average of past gradients, </w:t>
-      </w:r>
-      <w:proofErr w:type="gramStart"/>
-      <w:r>
-        <w:t>similar to</w:t>
-      </w:r>
-      <w:proofErr w:type="gramEnd"/>
-      <w:r>
-        <w:t xml:space="preserve"> momentum, which helps to accelerate convergence.</w:t>
+        <w:t> Adam combines ideas from two other extensions of SGD, AdaGrad and RMSProp. Like RMSProp, Adam maintains a per-parameter learning rate that improves performance on problems with sparse gradients (e.g., natural language and computer vision problems). Adam also keeps an exponentially decaying average of past gradients, similar to momentum, which helps to accelerate convergence.</w:t>
       </w:r>
     </w:p>
     <w:p>
@@ -1684,23 +1287,7 @@
         <w:t>Learning Rate:</w:t>
       </w:r>
       <w:r>
-        <w:t xml:space="preserve"> Adam computes adaptive learning rates for each parameter. In addition to storing an exponentially decaying average of past squared gradients like </w:t>
-      </w:r>
-      <w:proofErr w:type="spellStart"/>
-      <w:r>
-        <w:t>RMSProp</w:t>
-      </w:r>
-      <w:proofErr w:type="spellEnd"/>
-      <w:r>
-        <w:t xml:space="preserve">, Adam also keeps an exponentially decaying average of past gradients, </w:t>
-      </w:r>
-      <w:proofErr w:type="gramStart"/>
-      <w:r>
-        <w:t>similar to</w:t>
-      </w:r>
-      <w:proofErr w:type="gramEnd"/>
-      <w:r>
-        <w:t xml:space="preserve"> momentum.</w:t>
+        <w:t> Adam computes adaptive learning rates for each parameter. In addition to storing an exponentially decaying average of past squared gradients like RMSProp, Adam also keeps an exponentially decaying average of past gradients, similar to momentum.</w:t>
       </w:r>
     </w:p>
     <w:p>
@@ -1720,23 +1307,7 @@
         <w:t>Convergence:</w:t>
       </w:r>
       <w:r>
-        <w:t xml:space="preserve"> Adam generally converges faster than SGD because it uses the concept of momentum by combining the advantages of </w:t>
-      </w:r>
-      <w:proofErr w:type="spellStart"/>
-      <w:r>
-        <w:t>AdaGrad</w:t>
-      </w:r>
-      <w:proofErr w:type="spellEnd"/>
-      <w:r>
-        <w:t xml:space="preserve"> and </w:t>
-      </w:r>
-      <w:proofErr w:type="spellStart"/>
-      <w:r>
-        <w:t>RMSProp</w:t>
-      </w:r>
-      <w:proofErr w:type="spellEnd"/>
-      <w:r>
-        <w:t>. It is well-suited for problems with large datasets or many parameters.</w:t>
+        <w:t> Adam generally converges faster than SGD because it uses the concept of momentum by combining the advantages of AdaGrad and RMSProp. It is well-suited for problems with large datasets or many parameters.</w:t>
       </w:r>
     </w:p>
     <w:p>
@@ -2026,31 +1597,7 @@
         </w:numPr>
       </w:pPr>
       <w:r>
-        <w:t xml:space="preserve">Typical arch is convolutional layer – </w:t>
-      </w:r>
-      <w:proofErr w:type="spellStart"/>
-      <w:r>
-        <w:t>relu</w:t>
-      </w:r>
-      <w:proofErr w:type="spellEnd"/>
-      <w:r>
-        <w:t xml:space="preserve"> – convolutional – </w:t>
-      </w:r>
-      <w:proofErr w:type="spellStart"/>
-      <w:r>
-        <w:t>relu</w:t>
-      </w:r>
-      <w:proofErr w:type="spellEnd"/>
-      <w:r>
-        <w:t xml:space="preserve"> – </w:t>
-      </w:r>
-      <w:proofErr w:type="spellStart"/>
-      <w:r>
-        <w:t>etc</w:t>
-      </w:r>
-      <w:proofErr w:type="spellEnd"/>
-      <w:r>
-        <w:t xml:space="preserve"> -pooling layer – more convolution – pooling – etc. p. 495</w:t>
+        <w:t>Typical arch is convolutional layer – relu – convolutional – relu – etc -pooling layer – more convolution – pooling – etc. p. 495</w:t>
       </w:r>
     </w:p>
     <w:p>
@@ -2085,15 +1632,7 @@
         </w:numPr>
       </w:pPr>
       <w:r>
-        <w:t xml:space="preserve">Autoencoders look like multilayer </w:t>
-      </w:r>
-      <w:proofErr w:type="spellStart"/>
-      <w:r>
-        <w:t>perceptrons</w:t>
-      </w:r>
-      <w:proofErr w:type="spellEnd"/>
-      <w:r>
-        <w:t>.</w:t>
+        <w:t>Autoencoders look like multilayer perceptrons.</w:t>
       </w:r>
     </w:p>
     <w:p>
@@ -2130,6 +1669,36 @@
       </w:pPr>
       <w:r>
         <w:t>You can build a convolutional autoencoder, good for images p. 648</w:t>
+      </w:r>
+    </w:p>
+    <w:p>
+      <w:pPr>
+        <w:pStyle w:val="ListParagraph"/>
+        <w:numPr>
+          <w:ilvl w:val="0"/>
+          <w:numId w:val="1"/>
+        </w:numPr>
+      </w:pPr>
+      <w:r>
+        <w:t>GAN = generator vs. discriminator</w:t>
+      </w:r>
+      <w:r>
+        <w:t xml:space="preserve"> p. 660</w:t>
+      </w:r>
+    </w:p>
+    <w:p>
+      <w:pPr>
+        <w:pStyle w:val="ListParagraph"/>
+        <w:numPr>
+          <w:ilvl w:val="0"/>
+          <w:numId w:val="1"/>
+        </w:numPr>
+      </w:pPr>
+      <w:r>
+        <w:t>Phase 1 = train discriminator</w:t>
+      </w:r>
+      <w:r>
+        <w:t xml:space="preserve"> pahse 2 = generator</w:t>
       </w:r>
     </w:p>
     <w:p>

</xml_diff>